<commit_message>
example text and cusip
</commit_message>
<xml_diff>
--- a/templates/template.docx
+++ b/templates/template.docx
@@ -263,29 +263,7 @@
                 <w:szCs w:val="18"/>
                 <w:shd w:val="clear" w:color="auto" w:fill="4A6C95"/>
               </w:rPr>
-              <w:t xml:space="preserve">The information in </w:t>
-            </w:r>
-            <w:proofErr w:type="gramStart"/>
-            <w:r>
-              <w:rPr>
-                <w:rFonts w:ascii="Arial" w:eastAsia="Times New Roman" w:hAnsi="Arial" w:cs="Arial"/>
-                <w:color w:val="FFFFFF"/>
-                <w:sz w:val="18"/>
-                <w:szCs w:val="18"/>
-                <w:shd w:val="clear" w:color="auto" w:fill="4A6C95"/>
-              </w:rPr>
-              <w:t>this preliminary terms</w:t>
-            </w:r>
-            <w:proofErr w:type="gramEnd"/>
-            <w:r>
-              <w:rPr>
-                <w:rFonts w:ascii="Arial" w:eastAsia="Times New Roman" w:hAnsi="Arial" w:cs="Arial"/>
-                <w:color w:val="FFFFFF"/>
-                <w:sz w:val="18"/>
-                <w:szCs w:val="18"/>
-                <w:shd w:val="clear" w:color="auto" w:fill="4A6C95"/>
-              </w:rPr>
-              <w:t xml:space="preserve"> supplement is not complete and may be changed</w:t>
+              <w:t>The information in this preliminary terms supplement is not complete and may be changed</w:t>
             </w:r>
           </w:p>
           <w:p>
@@ -445,7 +423,6 @@
               </w:rPr>
               <w:t>{</w:t>
             </w:r>
-            <w:proofErr w:type="spellStart"/>
             <w:r>
               <w:rPr>
                 <w:rFonts w:ascii="Arial" w:eastAsia="Times New Roman" w:hAnsi="Arial" w:cs="Arial"/>
@@ -454,7 +431,6 @@
               </w:rPr>
               <w:t>doc_date</w:t>
             </w:r>
-            <w:proofErr w:type="spellEnd"/>
             <w:r>
               <w:rPr>
                 <w:rFonts w:ascii="Arial" w:eastAsia="Times New Roman" w:hAnsi="Arial" w:cs="Arial"/>
@@ -545,23 +521,7 @@
                 <w:rFonts w:ascii="Arial" w:eastAsia="Times New Roman" w:hAnsi="Arial" w:cs="Arial"/>
                 <w:color w:val="17365D"/>
               </w:rPr>
-              <w:t>{</w:t>
-            </w:r>
-            <w:proofErr w:type="spellStart"/>
-            <w:r>
-              <w:rPr>
-                <w:rFonts w:ascii="Arial" w:eastAsia="Times New Roman" w:hAnsi="Arial" w:cs="Arial"/>
-                <w:color w:val="17365D"/>
-              </w:rPr>
-              <w:t>underlierName</w:t>
-            </w:r>
-            <w:proofErr w:type="spellEnd"/>
-            <w:r>
-              <w:rPr>
-                <w:rFonts w:ascii="Arial" w:eastAsia="Times New Roman" w:hAnsi="Arial" w:cs="Arial"/>
-                <w:color w:val="17365D"/>
-              </w:rPr>
-              <w:t>}</w:t>
+              <w:t>{underlierName}</w:t>
             </w:r>
             <w:r>
               <w:rPr>
@@ -680,31 +640,7 @@
           <w:sz w:val="19"/>
           <w:szCs w:val="19"/>
         </w:rPr>
-        <w:t>{</w:t>
-      </w:r>
-      <w:proofErr w:type="spellStart"/>
-      <w:r>
-        <w:rPr>
-          <w:rFonts w:ascii="Arial" w:eastAsia="Times New Roman" w:hAnsi="Arial" w:cs="Arial"/>
-          <w:b/>
-          <w:bCs/>
-          <w:color w:val="000000"/>
-          <w:sz w:val="19"/>
-          <w:szCs w:val="19"/>
-        </w:rPr>
-        <w:t>underlierName</w:t>
-      </w:r>
-      <w:proofErr w:type="spellEnd"/>
-      <w:r>
-        <w:rPr>
-          <w:rFonts w:ascii="Arial" w:eastAsia="Times New Roman" w:hAnsi="Arial" w:cs="Arial"/>
-          <w:b/>
-          <w:bCs/>
-          <w:color w:val="000000"/>
-          <w:sz w:val="19"/>
-          <w:szCs w:val="19"/>
-        </w:rPr>
-        <w:t>}</w:t>
+        <w:t>{underlierName}</w:t>
       </w:r>
       <w:r>
         <w:rPr>
@@ -875,27 +811,7 @@
                 <w:sz w:val="19"/>
                 <w:szCs w:val="19"/>
               </w:rPr>
-              <w:t>{</w:t>
-            </w:r>
-            <w:proofErr w:type="spellStart"/>
-            <w:r>
-              <w:rPr>
-                <w:rFonts w:ascii="Arial" w:eastAsia="Times New Roman" w:hAnsi="Arial" w:cs="Arial"/>
-                <w:color w:val="000000"/>
-                <w:sz w:val="19"/>
-                <w:szCs w:val="19"/>
-              </w:rPr>
-              <w:t>underlierName</w:t>
-            </w:r>
-            <w:proofErr w:type="spellEnd"/>
-            <w:r>
-              <w:rPr>
-                <w:rFonts w:ascii="Arial" w:eastAsia="Times New Roman" w:hAnsi="Arial" w:cs="Arial"/>
-                <w:color w:val="000000"/>
-                <w:sz w:val="19"/>
-                <w:szCs w:val="19"/>
-              </w:rPr>
-              <w:t>}</w:t>
+              <w:t>{underlierName}</w:t>
             </w:r>
           </w:p>
         </w:tc>
@@ -950,27 +866,7 @@
                 <w:sz w:val="19"/>
                 <w:szCs w:val="19"/>
               </w:rPr>
-              <w:t>{</w:t>
-            </w:r>
-            <w:proofErr w:type="spellStart"/>
-            <w:r>
-              <w:rPr>
-                <w:rFonts w:ascii="Arial" w:eastAsia="Times New Roman" w:hAnsi="Arial" w:cs="Arial"/>
-                <w:color w:val="000000"/>
-                <w:sz w:val="19"/>
-                <w:szCs w:val="19"/>
-              </w:rPr>
-              <w:t>downsideThreshold</w:t>
-            </w:r>
-            <w:proofErr w:type="spellEnd"/>
-            <w:r>
-              <w:rPr>
-                <w:rFonts w:ascii="Arial" w:eastAsia="Times New Roman" w:hAnsi="Arial" w:cs="Arial"/>
-                <w:color w:val="000000"/>
-                <w:sz w:val="19"/>
-                <w:szCs w:val="19"/>
-              </w:rPr>
-              <w:t>}</w:t>
+              <w:t>{downsideThreshold}</w:t>
             </w:r>
             <w:r>
               <w:rPr>
@@ -1202,7 +1098,6 @@
         </w:rPr>
         <w:t>{</w:t>
       </w:r>
-      <w:proofErr w:type="spellStart"/>
       <w:r>
         <w:rPr>
           <w:rFonts w:ascii="Arial" w:eastAsia="Times New Roman" w:hAnsi="Arial" w:cs="Arial"/>
@@ -1212,7 +1107,6 @@
         </w:rPr>
         <w:t>settlementDate</w:t>
       </w:r>
-      <w:proofErr w:type="spellEnd"/>
       <w:r>
         <w:rPr>
           <w:rFonts w:ascii="Arial" w:eastAsia="Times New Roman" w:hAnsi="Arial" w:cs="Arial"/>
@@ -1250,27 +1144,7 @@
           <w:sz w:val="19"/>
           <w:szCs w:val="19"/>
         </w:rPr>
-        <w:t>{</w:t>
-      </w:r>
-      <w:proofErr w:type="spellStart"/>
-      <w:r>
-        <w:rPr>
-          <w:rFonts w:ascii="Arial" w:eastAsia="Times New Roman" w:hAnsi="Arial" w:cs="Arial"/>
-          <w:color w:val="000000"/>
-          <w:sz w:val="19"/>
-          <w:szCs w:val="19"/>
-        </w:rPr>
-        <w:t>maturityDate</w:t>
-      </w:r>
-      <w:proofErr w:type="spellEnd"/>
-      <w:r>
-        <w:rPr>
-          <w:rFonts w:ascii="Arial" w:eastAsia="Times New Roman" w:hAnsi="Arial" w:cs="Arial"/>
-          <w:color w:val="000000"/>
-          <w:sz w:val="19"/>
-          <w:szCs w:val="19"/>
-        </w:rPr>
-        <w:t>}</w:t>
+        <w:t>{maturityDate}</w:t>
       </w:r>
     </w:p>
     <w:p>
@@ -1291,7 +1165,16 @@
           <w:sz w:val="19"/>
           <w:szCs w:val="19"/>
         </w:rPr>
-        <w:t>CUSIP: 78017FY80</w:t>
+        <w:t xml:space="preserve">CUSIP: </w:t>
+      </w:r>
+      <w:r>
+        <w:rPr>
+          <w:rFonts w:ascii="Arial" w:eastAsia="Times New Roman" w:hAnsi="Arial" w:cs="Arial"/>
+          <w:color w:val="000000"/>
+          <w:sz w:val="19"/>
+          <w:szCs w:val="19"/>
+        </w:rPr>
+        <w:t>{CUSIP}</w:t>
       </w:r>
     </w:p>
     <w:p>
@@ -1576,18 +1459,7 @@
                 <w:szCs w:val="19"/>
                 <w:shd w:val="clear" w:color="auto" w:fill="FFFFFF"/>
               </w:rPr>
-              <w:t xml:space="preserve">Price to </w:t>
-            </w:r>
-            <w:proofErr w:type="gramStart"/>
-            <w:r>
-              <w:rPr>
-                <w:rFonts w:ascii="Arial" w:hAnsi="Arial" w:cs="Arial"/>
-                <w:color w:val="000000"/>
-                <w:sz w:val="19"/>
-                <w:szCs w:val="19"/>
-                <w:shd w:val="clear" w:color="auto" w:fill="FFFFFF"/>
-              </w:rPr>
-              <w:t>public</w:t>
+              <w:t>Price to public</w:t>
             </w:r>
             <w:r>
               <w:rPr>
@@ -1598,19 +1470,7 @@
                 <w:shd w:val="clear" w:color="auto" w:fill="FFFFFF"/>
                 <w:vertAlign w:val="superscript"/>
               </w:rPr>
-              <w:t>(</w:t>
-            </w:r>
-            <w:proofErr w:type="gramEnd"/>
-            <w:r>
-              <w:rPr>
-                <w:rFonts w:ascii="Arial" w:hAnsi="Arial" w:cs="Arial"/>
-                <w:color w:val="000000"/>
-                <w:sz w:val="20"/>
-                <w:szCs w:val="20"/>
-                <w:shd w:val="clear" w:color="auto" w:fill="FFFFFF"/>
-                <w:vertAlign w:val="superscript"/>
-              </w:rPr>
-              <w:t>1)</w:t>
+              <w:t>(1)</w:t>
             </w:r>
           </w:p>
         </w:tc>

</xml_diff>

<commit_message>
Revert "example text and cusip"
This reverts commit 42058c2ba9c8d9ad164d79348715e6d65ff4127b.
</commit_message>
<xml_diff>
--- a/templates/template.docx
+++ b/templates/template.docx
@@ -263,7 +263,29 @@
                 <w:szCs w:val="18"/>
                 <w:shd w:val="clear" w:color="auto" w:fill="4A6C95"/>
               </w:rPr>
-              <w:t>The information in this preliminary terms supplement is not complete and may be changed</w:t>
+              <w:t xml:space="preserve">The information in </w:t>
+            </w:r>
+            <w:proofErr w:type="gramStart"/>
+            <w:r>
+              <w:rPr>
+                <w:rFonts w:ascii="Arial" w:eastAsia="Times New Roman" w:hAnsi="Arial" w:cs="Arial"/>
+                <w:color w:val="FFFFFF"/>
+                <w:sz w:val="18"/>
+                <w:szCs w:val="18"/>
+                <w:shd w:val="clear" w:color="auto" w:fill="4A6C95"/>
+              </w:rPr>
+              <w:t>this preliminary terms</w:t>
+            </w:r>
+            <w:proofErr w:type="gramEnd"/>
+            <w:r>
+              <w:rPr>
+                <w:rFonts w:ascii="Arial" w:eastAsia="Times New Roman" w:hAnsi="Arial" w:cs="Arial"/>
+                <w:color w:val="FFFFFF"/>
+                <w:sz w:val="18"/>
+                <w:szCs w:val="18"/>
+                <w:shd w:val="clear" w:color="auto" w:fill="4A6C95"/>
+              </w:rPr>
+              <w:t xml:space="preserve"> supplement is not complete and may be changed</w:t>
             </w:r>
           </w:p>
           <w:p>
@@ -423,6 +445,7 @@
               </w:rPr>
               <w:t>{</w:t>
             </w:r>
+            <w:proofErr w:type="spellStart"/>
             <w:r>
               <w:rPr>
                 <w:rFonts w:ascii="Arial" w:eastAsia="Times New Roman" w:hAnsi="Arial" w:cs="Arial"/>
@@ -431,6 +454,7 @@
               </w:rPr>
               <w:t>doc_date</w:t>
             </w:r>
+            <w:proofErr w:type="spellEnd"/>
             <w:r>
               <w:rPr>
                 <w:rFonts w:ascii="Arial" w:eastAsia="Times New Roman" w:hAnsi="Arial" w:cs="Arial"/>
@@ -521,7 +545,23 @@
                 <w:rFonts w:ascii="Arial" w:eastAsia="Times New Roman" w:hAnsi="Arial" w:cs="Arial"/>
                 <w:color w:val="17365D"/>
               </w:rPr>
-              <w:t>{underlierName}</w:t>
+              <w:t>{</w:t>
+            </w:r>
+            <w:proofErr w:type="spellStart"/>
+            <w:r>
+              <w:rPr>
+                <w:rFonts w:ascii="Arial" w:eastAsia="Times New Roman" w:hAnsi="Arial" w:cs="Arial"/>
+                <w:color w:val="17365D"/>
+              </w:rPr>
+              <w:t>underlierName</w:t>
+            </w:r>
+            <w:proofErr w:type="spellEnd"/>
+            <w:r>
+              <w:rPr>
+                <w:rFonts w:ascii="Arial" w:eastAsia="Times New Roman" w:hAnsi="Arial" w:cs="Arial"/>
+                <w:color w:val="17365D"/>
+              </w:rPr>
+              <w:t>}</w:t>
             </w:r>
             <w:r>
               <w:rPr>
@@ -640,7 +680,31 @@
           <w:sz w:val="19"/>
           <w:szCs w:val="19"/>
         </w:rPr>
-        <w:t>{underlierName}</w:t>
+        <w:t>{</w:t>
+      </w:r>
+      <w:proofErr w:type="spellStart"/>
+      <w:r>
+        <w:rPr>
+          <w:rFonts w:ascii="Arial" w:eastAsia="Times New Roman" w:hAnsi="Arial" w:cs="Arial"/>
+          <w:b/>
+          <w:bCs/>
+          <w:color w:val="000000"/>
+          <w:sz w:val="19"/>
+          <w:szCs w:val="19"/>
+        </w:rPr>
+        <w:t>underlierName</w:t>
+      </w:r>
+      <w:proofErr w:type="spellEnd"/>
+      <w:r>
+        <w:rPr>
+          <w:rFonts w:ascii="Arial" w:eastAsia="Times New Roman" w:hAnsi="Arial" w:cs="Arial"/>
+          <w:b/>
+          <w:bCs/>
+          <w:color w:val="000000"/>
+          <w:sz w:val="19"/>
+          <w:szCs w:val="19"/>
+        </w:rPr>
+        <w:t>}</w:t>
       </w:r>
       <w:r>
         <w:rPr>
@@ -811,7 +875,27 @@
                 <w:sz w:val="19"/>
                 <w:szCs w:val="19"/>
               </w:rPr>
-              <w:t>{underlierName}</w:t>
+              <w:t>{</w:t>
+            </w:r>
+            <w:proofErr w:type="spellStart"/>
+            <w:r>
+              <w:rPr>
+                <w:rFonts w:ascii="Arial" w:eastAsia="Times New Roman" w:hAnsi="Arial" w:cs="Arial"/>
+                <w:color w:val="000000"/>
+                <w:sz w:val="19"/>
+                <w:szCs w:val="19"/>
+              </w:rPr>
+              <w:t>underlierName</w:t>
+            </w:r>
+            <w:proofErr w:type="spellEnd"/>
+            <w:r>
+              <w:rPr>
+                <w:rFonts w:ascii="Arial" w:eastAsia="Times New Roman" w:hAnsi="Arial" w:cs="Arial"/>
+                <w:color w:val="000000"/>
+                <w:sz w:val="19"/>
+                <w:szCs w:val="19"/>
+              </w:rPr>
+              <w:t>}</w:t>
             </w:r>
           </w:p>
         </w:tc>
@@ -866,7 +950,27 @@
                 <w:sz w:val="19"/>
                 <w:szCs w:val="19"/>
               </w:rPr>
-              <w:t>{downsideThreshold}</w:t>
+              <w:t>{</w:t>
+            </w:r>
+            <w:proofErr w:type="spellStart"/>
+            <w:r>
+              <w:rPr>
+                <w:rFonts w:ascii="Arial" w:eastAsia="Times New Roman" w:hAnsi="Arial" w:cs="Arial"/>
+                <w:color w:val="000000"/>
+                <w:sz w:val="19"/>
+                <w:szCs w:val="19"/>
+              </w:rPr>
+              <w:t>downsideThreshold</w:t>
+            </w:r>
+            <w:proofErr w:type="spellEnd"/>
+            <w:r>
+              <w:rPr>
+                <w:rFonts w:ascii="Arial" w:eastAsia="Times New Roman" w:hAnsi="Arial" w:cs="Arial"/>
+                <w:color w:val="000000"/>
+                <w:sz w:val="19"/>
+                <w:szCs w:val="19"/>
+              </w:rPr>
+              <w:t>}</w:t>
             </w:r>
             <w:r>
               <w:rPr>
@@ -1098,6 +1202,7 @@
         </w:rPr>
         <w:t>{</w:t>
       </w:r>
+      <w:proofErr w:type="spellStart"/>
       <w:r>
         <w:rPr>
           <w:rFonts w:ascii="Arial" w:eastAsia="Times New Roman" w:hAnsi="Arial" w:cs="Arial"/>
@@ -1107,6 +1212,7 @@
         </w:rPr>
         <w:t>settlementDate</w:t>
       </w:r>
+      <w:proofErr w:type="spellEnd"/>
       <w:r>
         <w:rPr>
           <w:rFonts w:ascii="Arial" w:eastAsia="Times New Roman" w:hAnsi="Arial" w:cs="Arial"/>
@@ -1144,7 +1250,27 @@
           <w:sz w:val="19"/>
           <w:szCs w:val="19"/>
         </w:rPr>
-        <w:t>{maturityDate}</w:t>
+        <w:t>{</w:t>
+      </w:r>
+      <w:proofErr w:type="spellStart"/>
+      <w:r>
+        <w:rPr>
+          <w:rFonts w:ascii="Arial" w:eastAsia="Times New Roman" w:hAnsi="Arial" w:cs="Arial"/>
+          <w:color w:val="000000"/>
+          <w:sz w:val="19"/>
+          <w:szCs w:val="19"/>
+        </w:rPr>
+        <w:t>maturityDate</w:t>
+      </w:r>
+      <w:proofErr w:type="spellEnd"/>
+      <w:r>
+        <w:rPr>
+          <w:rFonts w:ascii="Arial" w:eastAsia="Times New Roman" w:hAnsi="Arial" w:cs="Arial"/>
+          <w:color w:val="000000"/>
+          <w:sz w:val="19"/>
+          <w:szCs w:val="19"/>
+        </w:rPr>
+        <w:t>}</w:t>
       </w:r>
     </w:p>
     <w:p>
@@ -1165,16 +1291,7 @@
           <w:sz w:val="19"/>
           <w:szCs w:val="19"/>
         </w:rPr>
-        <w:t xml:space="preserve">CUSIP: </w:t>
-      </w:r>
-      <w:r>
-        <w:rPr>
-          <w:rFonts w:ascii="Arial" w:eastAsia="Times New Roman" w:hAnsi="Arial" w:cs="Arial"/>
-          <w:color w:val="000000"/>
-          <w:sz w:val="19"/>
-          <w:szCs w:val="19"/>
-        </w:rPr>
-        <w:t>{CUSIP}</w:t>
+        <w:t>CUSIP: 78017FY80</w:t>
       </w:r>
     </w:p>
     <w:p>
@@ -1459,7 +1576,18 @@
                 <w:szCs w:val="19"/>
                 <w:shd w:val="clear" w:color="auto" w:fill="FFFFFF"/>
               </w:rPr>
-              <w:t>Price to public</w:t>
+              <w:t xml:space="preserve">Price to </w:t>
+            </w:r>
+            <w:proofErr w:type="gramStart"/>
+            <w:r>
+              <w:rPr>
+                <w:rFonts w:ascii="Arial" w:hAnsi="Arial" w:cs="Arial"/>
+                <w:color w:val="000000"/>
+                <w:sz w:val="19"/>
+                <w:szCs w:val="19"/>
+                <w:shd w:val="clear" w:color="auto" w:fill="FFFFFF"/>
+              </w:rPr>
+              <w:t>public</w:t>
             </w:r>
             <w:r>
               <w:rPr>
@@ -1470,7 +1598,19 @@
                 <w:shd w:val="clear" w:color="auto" w:fill="FFFFFF"/>
                 <w:vertAlign w:val="superscript"/>
               </w:rPr>
-              <w:t>(1)</w:t>
+              <w:t>(</w:t>
+            </w:r>
+            <w:proofErr w:type="gramEnd"/>
+            <w:r>
+              <w:rPr>
+                <w:rFonts w:ascii="Arial" w:hAnsi="Arial" w:cs="Arial"/>
+                <w:color w:val="000000"/>
+                <w:sz w:val="20"/>
+                <w:szCs w:val="20"/>
+                <w:shd w:val="clear" w:color="auto" w:fill="FFFFFF"/>
+                <w:vertAlign w:val="superscript"/>
+              </w:rPr>
+              <w:t>1)</w:t>
             </w:r>
           </w:p>
         </w:tc>

</xml_diff>

<commit_message>
Revert "Merge branch 'main' of https://github.com/Phillydogs/Phillydogs.github.io"
This reverts commit b44d4725b6ffc6e6a6d4187abaabbeecf1f2da87, reversing
changes made to b7f3c037d4ae1ea864b4f9cd7178fb6b501ba553.
</commit_message>
<xml_diff>
--- a/templates/template.docx
+++ b/templates/template.docx
@@ -263,7 +263,29 @@
                 <w:szCs w:val="18"/>
                 <w:shd w:val="clear" w:color="auto" w:fill="4A6C95"/>
               </w:rPr>
-              <w:t>The information in this preliminary terms supplement is not complete and may be changed</w:t>
+              <w:t xml:space="preserve">The information in </w:t>
+            </w:r>
+            <w:proofErr w:type="gramStart"/>
+            <w:r>
+              <w:rPr>
+                <w:rFonts w:ascii="Arial" w:eastAsia="Times New Roman" w:hAnsi="Arial" w:cs="Arial"/>
+                <w:color w:val="FFFFFF"/>
+                <w:sz w:val="18"/>
+                <w:szCs w:val="18"/>
+                <w:shd w:val="clear" w:color="auto" w:fill="4A6C95"/>
+              </w:rPr>
+              <w:t>this preliminary terms</w:t>
+            </w:r>
+            <w:proofErr w:type="gramEnd"/>
+            <w:r>
+              <w:rPr>
+                <w:rFonts w:ascii="Arial" w:eastAsia="Times New Roman" w:hAnsi="Arial" w:cs="Arial"/>
+                <w:color w:val="FFFFFF"/>
+                <w:sz w:val="18"/>
+                <w:szCs w:val="18"/>
+                <w:shd w:val="clear" w:color="auto" w:fill="4A6C95"/>
+              </w:rPr>
+              <w:t xml:space="preserve"> supplement is not complete and may be changed</w:t>
             </w:r>
           </w:p>
           <w:p>
@@ -423,6 +445,7 @@
               </w:rPr>
               <w:t>{</w:t>
             </w:r>
+            <w:proofErr w:type="spellStart"/>
             <w:r>
               <w:rPr>
                 <w:rFonts w:ascii="Arial" w:eastAsia="Times New Roman" w:hAnsi="Arial" w:cs="Arial"/>
@@ -431,6 +454,7 @@
               </w:rPr>
               <w:t>doc_date</w:t>
             </w:r>
+            <w:proofErr w:type="spellEnd"/>
             <w:r>
               <w:rPr>
                 <w:rFonts w:ascii="Arial" w:eastAsia="Times New Roman" w:hAnsi="Arial" w:cs="Arial"/>
@@ -521,7 +545,23 @@
                 <w:rFonts w:ascii="Arial" w:eastAsia="Times New Roman" w:hAnsi="Arial" w:cs="Arial"/>
                 <w:color w:val="17365D"/>
               </w:rPr>
-              <w:t>{underlierName}</w:t>
+              <w:t>{</w:t>
+            </w:r>
+            <w:proofErr w:type="spellStart"/>
+            <w:r>
+              <w:rPr>
+                <w:rFonts w:ascii="Arial" w:eastAsia="Times New Roman" w:hAnsi="Arial" w:cs="Arial"/>
+                <w:color w:val="17365D"/>
+              </w:rPr>
+              <w:t>underlierName</w:t>
+            </w:r>
+            <w:proofErr w:type="spellEnd"/>
+            <w:r>
+              <w:rPr>
+                <w:rFonts w:ascii="Arial" w:eastAsia="Times New Roman" w:hAnsi="Arial" w:cs="Arial"/>
+                <w:color w:val="17365D"/>
+              </w:rPr>
+              <w:t>}</w:t>
             </w:r>
             <w:r>
               <w:rPr>
@@ -640,7 +680,31 @@
           <w:sz w:val="19"/>
           <w:szCs w:val="19"/>
         </w:rPr>
-        <w:t>{underlierName}</w:t>
+        <w:t>{</w:t>
+      </w:r>
+      <w:proofErr w:type="spellStart"/>
+      <w:r>
+        <w:rPr>
+          <w:rFonts w:ascii="Arial" w:eastAsia="Times New Roman" w:hAnsi="Arial" w:cs="Arial"/>
+          <w:b/>
+          <w:bCs/>
+          <w:color w:val="000000"/>
+          <w:sz w:val="19"/>
+          <w:szCs w:val="19"/>
+        </w:rPr>
+        <w:t>underlierName</w:t>
+      </w:r>
+      <w:proofErr w:type="spellEnd"/>
+      <w:r>
+        <w:rPr>
+          <w:rFonts w:ascii="Arial" w:eastAsia="Times New Roman" w:hAnsi="Arial" w:cs="Arial"/>
+          <w:b/>
+          <w:bCs/>
+          <w:color w:val="000000"/>
+          <w:sz w:val="19"/>
+          <w:szCs w:val="19"/>
+        </w:rPr>
+        <w:t>}</w:t>
       </w:r>
       <w:r>
         <w:rPr>
@@ -811,7 +875,27 @@
                 <w:sz w:val="19"/>
                 <w:szCs w:val="19"/>
               </w:rPr>
-              <w:t>{underlierName}</w:t>
+              <w:t>{</w:t>
+            </w:r>
+            <w:proofErr w:type="spellStart"/>
+            <w:r>
+              <w:rPr>
+                <w:rFonts w:ascii="Arial" w:eastAsia="Times New Roman" w:hAnsi="Arial" w:cs="Arial"/>
+                <w:color w:val="000000"/>
+                <w:sz w:val="19"/>
+                <w:szCs w:val="19"/>
+              </w:rPr>
+              <w:t>underlierName</w:t>
+            </w:r>
+            <w:proofErr w:type="spellEnd"/>
+            <w:r>
+              <w:rPr>
+                <w:rFonts w:ascii="Arial" w:eastAsia="Times New Roman" w:hAnsi="Arial" w:cs="Arial"/>
+                <w:color w:val="000000"/>
+                <w:sz w:val="19"/>
+                <w:szCs w:val="19"/>
+              </w:rPr>
+              <w:t>}</w:t>
             </w:r>
           </w:p>
         </w:tc>
@@ -866,7 +950,27 @@
                 <w:sz w:val="19"/>
                 <w:szCs w:val="19"/>
               </w:rPr>
-              <w:t>{downsideThreshold}</w:t>
+              <w:t>{</w:t>
+            </w:r>
+            <w:proofErr w:type="spellStart"/>
+            <w:r>
+              <w:rPr>
+                <w:rFonts w:ascii="Arial" w:eastAsia="Times New Roman" w:hAnsi="Arial" w:cs="Arial"/>
+                <w:color w:val="000000"/>
+                <w:sz w:val="19"/>
+                <w:szCs w:val="19"/>
+              </w:rPr>
+              <w:t>downsideThreshold</w:t>
+            </w:r>
+            <w:proofErr w:type="spellEnd"/>
+            <w:r>
+              <w:rPr>
+                <w:rFonts w:ascii="Arial" w:eastAsia="Times New Roman" w:hAnsi="Arial" w:cs="Arial"/>
+                <w:color w:val="000000"/>
+                <w:sz w:val="19"/>
+                <w:szCs w:val="19"/>
+              </w:rPr>
+              <w:t>}</w:t>
             </w:r>
             <w:r>
               <w:rPr>
@@ -1098,6 +1202,7 @@
         </w:rPr>
         <w:t>{</w:t>
       </w:r>
+      <w:proofErr w:type="spellStart"/>
       <w:r>
         <w:rPr>
           <w:rFonts w:ascii="Arial" w:eastAsia="Times New Roman" w:hAnsi="Arial" w:cs="Arial"/>
@@ -1107,6 +1212,7 @@
         </w:rPr>
         <w:t>settlementDate</w:t>
       </w:r>
+      <w:proofErr w:type="spellEnd"/>
       <w:r>
         <w:rPr>
           <w:rFonts w:ascii="Arial" w:eastAsia="Times New Roman" w:hAnsi="Arial" w:cs="Arial"/>
@@ -1144,7 +1250,27 @@
           <w:sz w:val="19"/>
           <w:szCs w:val="19"/>
         </w:rPr>
-        <w:t>{maturityDate}</w:t>
+        <w:t>{</w:t>
+      </w:r>
+      <w:proofErr w:type="spellStart"/>
+      <w:r>
+        <w:rPr>
+          <w:rFonts w:ascii="Arial" w:eastAsia="Times New Roman" w:hAnsi="Arial" w:cs="Arial"/>
+          <w:color w:val="000000"/>
+          <w:sz w:val="19"/>
+          <w:szCs w:val="19"/>
+        </w:rPr>
+        <w:t>maturityDate</w:t>
+      </w:r>
+      <w:proofErr w:type="spellEnd"/>
+      <w:r>
+        <w:rPr>
+          <w:rFonts w:ascii="Arial" w:eastAsia="Times New Roman" w:hAnsi="Arial" w:cs="Arial"/>
+          <w:color w:val="000000"/>
+          <w:sz w:val="19"/>
+          <w:szCs w:val="19"/>
+        </w:rPr>
+        <w:t>}</w:t>
       </w:r>
     </w:p>
     <w:p>
@@ -1165,16 +1291,7 @@
           <w:sz w:val="19"/>
           <w:szCs w:val="19"/>
         </w:rPr>
-        <w:t xml:space="preserve">CUSIP: </w:t>
-      </w:r>
-      <w:r>
-        <w:rPr>
-          <w:rFonts w:ascii="Arial" w:eastAsia="Times New Roman" w:hAnsi="Arial" w:cs="Arial"/>
-          <w:color w:val="000000"/>
-          <w:sz w:val="19"/>
-          <w:szCs w:val="19"/>
-        </w:rPr>
-        <w:t>{CUSIP}</w:t>
+        <w:t>CUSIP: 78017FY80</w:t>
       </w:r>
     </w:p>
     <w:p>
@@ -1459,7 +1576,18 @@
                 <w:szCs w:val="19"/>
                 <w:shd w:val="clear" w:color="auto" w:fill="FFFFFF"/>
               </w:rPr>
-              <w:t>Price to public</w:t>
+              <w:t xml:space="preserve">Price to </w:t>
+            </w:r>
+            <w:proofErr w:type="gramStart"/>
+            <w:r>
+              <w:rPr>
+                <w:rFonts w:ascii="Arial" w:hAnsi="Arial" w:cs="Arial"/>
+                <w:color w:val="000000"/>
+                <w:sz w:val="19"/>
+                <w:szCs w:val="19"/>
+                <w:shd w:val="clear" w:color="auto" w:fill="FFFFFF"/>
+              </w:rPr>
+              <w:t>public</w:t>
             </w:r>
             <w:r>
               <w:rPr>
@@ -1470,7 +1598,19 @@
                 <w:shd w:val="clear" w:color="auto" w:fill="FFFFFF"/>
                 <w:vertAlign w:val="superscript"/>
               </w:rPr>
-              <w:t>(1)</w:t>
+              <w:t>(</w:t>
+            </w:r>
+            <w:proofErr w:type="gramEnd"/>
+            <w:r>
+              <w:rPr>
+                <w:rFonts w:ascii="Arial" w:hAnsi="Arial" w:cs="Arial"/>
+                <w:color w:val="000000"/>
+                <w:sz w:val="20"/>
+                <w:szCs w:val="20"/>
+                <w:shd w:val="clear" w:color="auto" w:fill="FFFFFF"/>
+                <w:vertAlign w:val="superscript"/>
+              </w:rPr>
+              <w:t>1)</w:t>
             </w:r>
           </w:p>
         </w:tc>

</xml_diff>

<commit_message>
CUSIP to backend and updating word template
</commit_message>
<xml_diff>
--- a/templates/template.docx
+++ b/templates/template.docx
@@ -263,29 +263,7 @@
                 <w:szCs w:val="18"/>
                 <w:shd w:val="clear" w:color="auto" w:fill="4A6C95"/>
               </w:rPr>
-              <w:t xml:space="preserve">The information in </w:t>
-            </w:r>
-            <w:proofErr w:type="gramStart"/>
-            <w:r>
-              <w:rPr>
-                <w:rFonts w:ascii="Arial" w:eastAsia="Times New Roman" w:hAnsi="Arial" w:cs="Arial"/>
-                <w:color w:val="FFFFFF"/>
-                <w:sz w:val="18"/>
-                <w:szCs w:val="18"/>
-                <w:shd w:val="clear" w:color="auto" w:fill="4A6C95"/>
-              </w:rPr>
-              <w:t>this preliminary terms</w:t>
-            </w:r>
-            <w:proofErr w:type="gramEnd"/>
-            <w:r>
-              <w:rPr>
-                <w:rFonts w:ascii="Arial" w:eastAsia="Times New Roman" w:hAnsi="Arial" w:cs="Arial"/>
-                <w:color w:val="FFFFFF"/>
-                <w:sz w:val="18"/>
-                <w:szCs w:val="18"/>
-                <w:shd w:val="clear" w:color="auto" w:fill="4A6C95"/>
-              </w:rPr>
-              <w:t xml:space="preserve"> supplement is not complete and may be changed</w:t>
+              <w:t>The information in this preliminary terms supplement is not complete and may be changed</w:t>
             </w:r>
           </w:p>
           <w:p>
@@ -445,7 +423,6 @@
               </w:rPr>
               <w:t>{</w:t>
             </w:r>
-            <w:proofErr w:type="spellStart"/>
             <w:r>
               <w:rPr>
                 <w:rFonts w:ascii="Arial" w:eastAsia="Times New Roman" w:hAnsi="Arial" w:cs="Arial"/>
@@ -454,7 +431,6 @@
               </w:rPr>
               <w:t>doc_date</w:t>
             </w:r>
-            <w:proofErr w:type="spellEnd"/>
             <w:r>
               <w:rPr>
                 <w:rFonts w:ascii="Arial" w:eastAsia="Times New Roman" w:hAnsi="Arial" w:cs="Arial"/>
@@ -545,23 +521,7 @@
                 <w:rFonts w:ascii="Arial" w:eastAsia="Times New Roman" w:hAnsi="Arial" w:cs="Arial"/>
                 <w:color w:val="17365D"/>
               </w:rPr>
-              <w:t>{</w:t>
-            </w:r>
-            <w:proofErr w:type="spellStart"/>
-            <w:r>
-              <w:rPr>
-                <w:rFonts w:ascii="Arial" w:eastAsia="Times New Roman" w:hAnsi="Arial" w:cs="Arial"/>
-                <w:color w:val="17365D"/>
-              </w:rPr>
-              <w:t>underlierName</w:t>
-            </w:r>
-            <w:proofErr w:type="spellEnd"/>
-            <w:r>
-              <w:rPr>
-                <w:rFonts w:ascii="Arial" w:eastAsia="Times New Roman" w:hAnsi="Arial" w:cs="Arial"/>
-                <w:color w:val="17365D"/>
-              </w:rPr>
-              <w:t>}</w:t>
+              <w:t>{underlierName}</w:t>
             </w:r>
             <w:r>
               <w:rPr>
@@ -680,31 +640,7 @@
           <w:sz w:val="19"/>
           <w:szCs w:val="19"/>
         </w:rPr>
-        <w:t>{</w:t>
-      </w:r>
-      <w:proofErr w:type="spellStart"/>
-      <w:r>
-        <w:rPr>
-          <w:rFonts w:ascii="Arial" w:eastAsia="Times New Roman" w:hAnsi="Arial" w:cs="Arial"/>
-          <w:b/>
-          <w:bCs/>
-          <w:color w:val="000000"/>
-          <w:sz w:val="19"/>
-          <w:szCs w:val="19"/>
-        </w:rPr>
-        <w:t>underlierName</w:t>
-      </w:r>
-      <w:proofErr w:type="spellEnd"/>
-      <w:r>
-        <w:rPr>
-          <w:rFonts w:ascii="Arial" w:eastAsia="Times New Roman" w:hAnsi="Arial" w:cs="Arial"/>
-          <w:b/>
-          <w:bCs/>
-          <w:color w:val="000000"/>
-          <w:sz w:val="19"/>
-          <w:szCs w:val="19"/>
-        </w:rPr>
-        <w:t>}</w:t>
+        <w:t>{underlierName}</w:t>
       </w:r>
       <w:r>
         <w:rPr>
@@ -875,27 +811,7 @@
                 <w:sz w:val="19"/>
                 <w:szCs w:val="19"/>
               </w:rPr>
-              <w:t>{</w:t>
-            </w:r>
-            <w:proofErr w:type="spellStart"/>
-            <w:r>
-              <w:rPr>
-                <w:rFonts w:ascii="Arial" w:eastAsia="Times New Roman" w:hAnsi="Arial" w:cs="Arial"/>
-                <w:color w:val="000000"/>
-                <w:sz w:val="19"/>
-                <w:szCs w:val="19"/>
-              </w:rPr>
-              <w:t>underlierName</w:t>
-            </w:r>
-            <w:proofErr w:type="spellEnd"/>
-            <w:r>
-              <w:rPr>
-                <w:rFonts w:ascii="Arial" w:eastAsia="Times New Roman" w:hAnsi="Arial" w:cs="Arial"/>
-                <w:color w:val="000000"/>
-                <w:sz w:val="19"/>
-                <w:szCs w:val="19"/>
-              </w:rPr>
-              <w:t>}</w:t>
+              <w:t>{underlierName}</w:t>
             </w:r>
           </w:p>
         </w:tc>
@@ -950,27 +866,7 @@
                 <w:sz w:val="19"/>
                 <w:szCs w:val="19"/>
               </w:rPr>
-              <w:t>{</w:t>
-            </w:r>
-            <w:proofErr w:type="spellStart"/>
-            <w:r>
-              <w:rPr>
-                <w:rFonts w:ascii="Arial" w:eastAsia="Times New Roman" w:hAnsi="Arial" w:cs="Arial"/>
-                <w:color w:val="000000"/>
-                <w:sz w:val="19"/>
-                <w:szCs w:val="19"/>
-              </w:rPr>
-              <w:t>downsideThreshold</w:t>
-            </w:r>
-            <w:proofErr w:type="spellEnd"/>
-            <w:r>
-              <w:rPr>
-                <w:rFonts w:ascii="Arial" w:eastAsia="Times New Roman" w:hAnsi="Arial" w:cs="Arial"/>
-                <w:color w:val="000000"/>
-                <w:sz w:val="19"/>
-                <w:szCs w:val="19"/>
-              </w:rPr>
-              <w:t>}</w:t>
+              <w:t>{downsideThreshold}</w:t>
             </w:r>
             <w:r>
               <w:rPr>
@@ -1202,7 +1098,6 @@
         </w:rPr>
         <w:t>{</w:t>
       </w:r>
-      <w:proofErr w:type="spellStart"/>
       <w:r>
         <w:rPr>
           <w:rFonts w:ascii="Arial" w:eastAsia="Times New Roman" w:hAnsi="Arial" w:cs="Arial"/>
@@ -1212,7 +1107,6 @@
         </w:rPr>
         <w:t>settlementDate</w:t>
       </w:r>
-      <w:proofErr w:type="spellEnd"/>
       <w:r>
         <w:rPr>
           <w:rFonts w:ascii="Arial" w:eastAsia="Times New Roman" w:hAnsi="Arial" w:cs="Arial"/>
@@ -1250,27 +1144,7 @@
           <w:sz w:val="19"/>
           <w:szCs w:val="19"/>
         </w:rPr>
-        <w:t>{</w:t>
-      </w:r>
-      <w:proofErr w:type="spellStart"/>
-      <w:r>
-        <w:rPr>
-          <w:rFonts w:ascii="Arial" w:eastAsia="Times New Roman" w:hAnsi="Arial" w:cs="Arial"/>
-          <w:color w:val="000000"/>
-          <w:sz w:val="19"/>
-          <w:szCs w:val="19"/>
-        </w:rPr>
-        <w:t>maturityDate</w:t>
-      </w:r>
-      <w:proofErr w:type="spellEnd"/>
-      <w:r>
-        <w:rPr>
-          <w:rFonts w:ascii="Arial" w:eastAsia="Times New Roman" w:hAnsi="Arial" w:cs="Arial"/>
-          <w:color w:val="000000"/>
-          <w:sz w:val="19"/>
-          <w:szCs w:val="19"/>
-        </w:rPr>
-        <w:t>}</w:t>
+        <w:t>{maturityDate}</w:t>
       </w:r>
     </w:p>
     <w:p>
@@ -1291,7 +1165,16 @@
           <w:sz w:val="19"/>
           <w:szCs w:val="19"/>
         </w:rPr>
-        <w:t>CUSIP: 78017FY80</w:t>
+        <w:t xml:space="preserve">CUSIP: </w:t>
+      </w:r>
+      <w:r>
+        <w:rPr>
+          <w:rFonts w:ascii="Arial" w:eastAsia="Times New Roman" w:hAnsi="Arial" w:cs="Arial"/>
+          <w:color w:val="000000"/>
+          <w:sz w:val="19"/>
+          <w:szCs w:val="19"/>
+        </w:rPr>
+        <w:t>{CUSIP}</w:t>
       </w:r>
     </w:p>
     <w:p>
@@ -1576,18 +1459,7 @@
                 <w:szCs w:val="19"/>
                 <w:shd w:val="clear" w:color="auto" w:fill="FFFFFF"/>
               </w:rPr>
-              <w:t xml:space="preserve">Price to </w:t>
-            </w:r>
-            <w:proofErr w:type="gramStart"/>
-            <w:r>
-              <w:rPr>
-                <w:rFonts w:ascii="Arial" w:hAnsi="Arial" w:cs="Arial"/>
-                <w:color w:val="000000"/>
-                <w:sz w:val="19"/>
-                <w:szCs w:val="19"/>
-                <w:shd w:val="clear" w:color="auto" w:fill="FFFFFF"/>
-              </w:rPr>
-              <w:t>public</w:t>
+              <w:t>Price to public</w:t>
             </w:r>
             <w:r>
               <w:rPr>
@@ -1598,19 +1470,7 @@
                 <w:shd w:val="clear" w:color="auto" w:fill="FFFFFF"/>
                 <w:vertAlign w:val="superscript"/>
               </w:rPr>
-              <w:t>(</w:t>
-            </w:r>
-            <w:proofErr w:type="gramEnd"/>
-            <w:r>
-              <w:rPr>
-                <w:rFonts w:ascii="Arial" w:hAnsi="Arial" w:cs="Arial"/>
-                <w:color w:val="000000"/>
-                <w:sz w:val="20"/>
-                <w:szCs w:val="20"/>
-                <w:shd w:val="clear" w:color="auto" w:fill="FFFFFF"/>
-                <w:vertAlign w:val="superscript"/>
-              </w:rPr>
-              <w:t>1)</w:t>
+              <w:t>(1)</w:t>
             </w:r>
           </w:p>
         </w:tc>

</xml_diff>